<commit_message>
fixed QC Connection for project changement;add project MonteCarlo and EnvistaImaging
</commit_message>
<xml_diff>
--- a/resources/Migration from QC to Jama-Part1 Excel Report Export.docx
+++ b/resources/Migration from QC to Jama-Part1 Excel Report Export.docx
@@ -42,13 +42,7 @@
         <w:t xml:space="preserve"> Export</w:t>
       </w:r>
     </w:p>
-    <w:p>
-      <w:pPr>
-        <w:rPr>
-          <w:rFonts w:hint="eastAsia"/>
-        </w:rPr>
-      </w:pPr>
-    </w:p>
+    <w:p/>
     <w:p>
       <w:pPr>
         <w:pStyle w:val="Heading1"/>
@@ -115,6 +109,7 @@
       <w:r>
         <w:rPr>
           <w:rFonts w:ascii="Calibri" w:hAnsi="Calibri" w:cs="Calibri"/>
+          <w:noProof/>
         </w:rPr>
         <w:drawing>
           <wp:inline distT="0" distB="0" distL="0" distR="0" wp14:anchorId="3EA2E486" wp14:editId="3E060523">
@@ -205,6 +200,7 @@
       <w:r>
         <w:rPr>
           <w:rFonts w:ascii="Calibri" w:hAnsi="Calibri" w:cs="Calibri"/>
+          <w:noProof/>
         </w:rPr>
         <w:drawing>
           <wp:inline distT="0" distB="0" distL="0" distR="0" wp14:anchorId="02EB9B32" wp14:editId="5BDCB672">
@@ -262,6 +258,7 @@
           <w:sz w:val="32"/>
           <w:szCs w:val="32"/>
         </w:rPr>
+        <w:lastRenderedPageBreak/>
         <w:t>Connection for QC</w:t>
       </w:r>
     </w:p>
@@ -365,6 +362,7 @@
       <w:r>
         <w:rPr>
           <w:rFonts w:ascii="Calibri" w:hAnsi="Calibri" w:cs="Calibri"/>
+          <w:noProof/>
         </w:rPr>
         <w:drawing>
           <wp:inline distT="0" distB="0" distL="0" distR="0" wp14:anchorId="2C28C2EE" wp14:editId="7E9470AE">
@@ -563,6 +561,7 @@
       <w:r>
         <w:rPr>
           <w:rFonts w:ascii="Calibri" w:hAnsi="Calibri" w:cs="Calibri"/>
+          <w:noProof/>
         </w:rPr>
         <w:drawing>
           <wp:inline distT="0" distB="0" distL="0" distR="0" wp14:anchorId="14386733" wp14:editId="40DA4D40">
@@ -805,7 +804,7 @@
         <w:pStyle w:val="ListParagraph"/>
         <w:ind w:left="360"/>
         <w:rPr>
-          <w:rFonts w:ascii="Calibri" w:hAnsi="Calibri" w:cs="Calibri" w:hint="eastAsia"/>
+          <w:rFonts w:ascii="Calibri" w:hAnsi="Calibri" w:cs="Calibri"/>
         </w:rPr>
       </w:pPr>
     </w:p>
@@ -985,6 +984,7 @@
       <w:r>
         <w:rPr>
           <w:rFonts w:ascii="Calibri" w:hAnsi="Calibri" w:cs="Calibri"/>
+          <w:noProof/>
         </w:rPr>
         <w:lastRenderedPageBreak/>
         <w:drawing>
@@ -1039,15 +1039,7 @@
           <w:sz w:val="24"/>
           <w:szCs w:val="24"/>
         </w:rPr>
-        <w:t xml:space="preserve">3.2 </w:t>
-      </w:r>
-      <w:r>
-        <w:rPr>
-          <w:rFonts w:ascii="Calibri" w:hAnsi="Calibri" w:cs="Calibri"/>
-          <w:sz w:val="24"/>
-          <w:szCs w:val="24"/>
-        </w:rPr>
-        <w:t>Export Excel Report of</w:t>
+        <w:t>3.2 Export Excel Report of</w:t>
       </w:r>
       <w:r>
         <w:rPr>
@@ -1136,6 +1128,9 @@
         <w:tab/>
       </w:r>
       <w:r>
+        <w:rPr>
+          <w:noProof/>
+        </w:rPr>
         <w:drawing>
           <wp:inline distT="0" distB="0" distL="0" distR="0" wp14:anchorId="462B32CD" wp14:editId="0A500F71">
             <wp:extent cx="3906142" cy="2438400"/>
@@ -1189,13 +1184,7 @@
         <w:rPr>
           <w:rFonts w:ascii="Calibri" w:hAnsi="Calibri" w:cs="Calibri"/>
         </w:rPr>
-        <w:t xml:space="preserve">Click </w:t>
-      </w:r>
-      <w:r>
-        <w:rPr>
-          <w:rFonts w:ascii="Calibri" w:hAnsi="Calibri" w:cs="Calibri"/>
-        </w:rPr>
-        <w:t>button “Browser”, select a path for set “Export Path” or input path for it.</w:t>
+        <w:t>Click button “Browser”, select a path for set “Export Path” or input path for it.</w:t>
       </w:r>
       <w:r>
         <w:rPr>
@@ -1550,7 +1539,7 @@
         <w:pStyle w:val="ListParagraph"/>
         <w:ind w:left="880" w:firstLineChars="0" w:firstLine="0"/>
         <w:rPr>
-          <w:rFonts w:ascii="Calibri" w:hAnsi="Calibri" w:cs="Calibri" w:hint="eastAsia"/>
+          <w:rFonts w:ascii="Calibri" w:hAnsi="Calibri" w:cs="Calibri"/>
         </w:rPr>
       </w:pPr>
       <w:r>
@@ -1695,12 +1684,13 @@
         <w:pStyle w:val="ListParagraph"/>
         <w:ind w:left="880" w:firstLineChars="0" w:firstLine="0"/>
         <w:rPr>
-          <w:rFonts w:ascii="Calibri" w:hAnsi="Calibri" w:cs="Calibri" w:hint="eastAsia"/>
-        </w:rPr>
-      </w:pPr>
-      <w:r>
-        <w:rPr>
-          <w:rFonts w:ascii="Calibri" w:hAnsi="Calibri" w:cs="Calibri"/>
+          <w:rFonts w:ascii="Calibri" w:hAnsi="Calibri" w:cs="Calibri"/>
+        </w:rPr>
+      </w:pPr>
+      <w:r>
+        <w:rPr>
+          <w:rFonts w:ascii="Calibri" w:hAnsi="Calibri" w:cs="Calibri"/>
+          <w:noProof/>
         </w:rPr>
         <w:lastRenderedPageBreak/>
         <w:drawing>
@@ -1768,6 +1758,7 @@
       <w:r>
         <w:rPr>
           <w:rFonts w:ascii="Calibri" w:hAnsi="Calibri" w:cs="Calibri"/>
+          <w:noProof/>
         </w:rPr>
         <w:drawing>
           <wp:inline distT="0" distB="0" distL="0" distR="0" wp14:anchorId="4BA00EBE" wp14:editId="5776318B">
@@ -1815,7 +1806,7 @@
         </w:numPr>
         <w:ind w:firstLineChars="0"/>
         <w:rPr>
-          <w:rFonts w:ascii="Calibri" w:hAnsi="Calibri" w:cs="Calibri" w:hint="eastAsia"/>
+          <w:rFonts w:ascii="Calibri" w:hAnsi="Calibri" w:cs="Calibri"/>
         </w:rPr>
       </w:pPr>
       <w:r>
@@ -1883,6 +1874,7 @@
       <w:r>
         <w:rPr>
           <w:rFonts w:ascii="Calibri" w:hAnsi="Calibri" w:cs="Calibri"/>
+          <w:noProof/>
         </w:rPr>
         <w:drawing>
           <wp:inline distT="0" distB="0" distL="0" distR="0" wp14:anchorId="379E2DEF" wp14:editId="6EAC881F">
@@ -1931,7 +1923,7 @@
     <w:p>
       <w:pPr>
         <w:rPr>
-          <w:rFonts w:ascii="Calibri" w:hAnsi="Calibri" w:cs="Calibri" w:hint="eastAsia"/>
+          <w:rFonts w:ascii="Calibri" w:hAnsi="Calibri" w:cs="Calibri"/>
         </w:rPr>
       </w:pPr>
     </w:p>

</xml_diff>